<commit_message>
umowa kredytowa bezterminowa zmiana tresci
</commit_message>
<xml_diff>
--- a/templates/Umowa_KREDYTOWA_BEZTERMINOWA.docx
+++ b/templates/Umowa_KREDYTOWA_BEZTERMINOWA.docx
@@ -1030,7 +1030,16 @@
           <w:sz w:val="20"/>
           <w:szCs w:val="20"/>
         </w:rPr>
-        <w:t>78,</w:t>
+        <w:t>75</w:t>
+      </w:r>
+      <w:r>
+        <w:rPr>
+          <w:rFonts w:ascii="Calibri" w:hAnsi="Calibri"/>
+          <w:b/>
+          <w:sz w:val="20"/>
+          <w:szCs w:val="20"/>
+        </w:rPr>
+        <w:t>,</w:t>
       </w:r>
       <w:r>
         <w:rPr>
@@ -1113,16 +1122,43 @@
           <w:sz w:val="20"/>
           <w:szCs w:val="20"/>
         </w:rPr>
-        <w:t>7,0</w:t>
-      </w:r>
-      <w:r>
-        <w:rPr>
-          <w:rFonts w:ascii="Calibri" w:hAnsi="Calibri"/>
-          <w:b/>
-          <w:sz w:val="20"/>
-          <w:szCs w:val="20"/>
-        </w:rPr>
-        <w:t>-57,</w:t>
+        <w:t>6</w:t>
+      </w:r>
+      <w:r>
+        <w:rPr>
+          <w:rFonts w:ascii="Calibri" w:hAnsi="Calibri"/>
+          <w:b/>
+          <w:sz w:val="20"/>
+          <w:szCs w:val="20"/>
+        </w:rPr>
+        <w:t>,0</w:t>
+      </w:r>
+      <w:r>
+        <w:rPr>
+          <w:rFonts w:ascii="Calibri" w:hAnsi="Calibri"/>
+          <w:b/>
+          <w:sz w:val="20"/>
+          <w:szCs w:val="20"/>
+        </w:rPr>
+        <w:t>-5</w:t>
+      </w:r>
+      <w:r>
+        <w:rPr>
+          <w:rFonts w:ascii="Calibri" w:hAnsi="Calibri"/>
+          <w:b/>
+          <w:sz w:val="20"/>
+          <w:szCs w:val="20"/>
+        </w:rPr>
+        <w:t>6</w:t>
+      </w:r>
+      <w:r>
+        <w:rPr>
+          <w:rFonts w:ascii="Calibri" w:hAnsi="Calibri"/>
+          <w:b/>
+          <w:sz w:val="20"/>
+          <w:szCs w:val="20"/>
+        </w:rPr>
+        <w:t>,</w:t>
       </w:r>
       <w:r>
         <w:rPr>
@@ -1140,6 +1176,15 @@
           <w:sz w:val="20"/>
           <w:szCs w:val="20"/>
         </w:rPr>
+        <w:t>9</w:t>
+      </w:r>
+      <w:r>
+        <w:rPr>
+          <w:rFonts w:ascii="Calibri" w:hAnsi="Calibri"/>
+          <w:b/>
+          <w:sz w:val="20"/>
+          <w:szCs w:val="20"/>
+        </w:rPr>
         <w:t xml:space="preserve"> %</w:t>
       </w:r>
       <w:r>
@@ -1148,7 +1193,17 @@
           <w:sz w:val="20"/>
           <w:szCs w:val="20"/>
         </w:rPr>
-        <w:t xml:space="preserve"> mięsności tusz wieprzowych.</w:t>
+        <w:t xml:space="preserve"> mięsności tusz</w:t>
+      </w:r>
+      <w:bookmarkStart w:id="0" w:name="_GoBack"/>
+      <w:bookmarkEnd w:id="0"/>
+      <w:r>
+        <w:rPr>
+          <w:rFonts w:ascii="Calibri" w:hAnsi="Calibri"/>
+          <w:sz w:val="20"/>
+          <w:szCs w:val="20"/>
+        </w:rPr>
+        <w:t xml:space="preserve"> wieprzowych.</w:t>
       </w:r>
     </w:p>
     <w:p>
@@ -3767,8 +3822,6 @@
           <w:szCs w:val="36"/>
         </w:rPr>
       </w:pPr>
-      <w:bookmarkStart w:id="0" w:name="_GoBack"/>
-      <w:bookmarkEnd w:id="0"/>
       <w:r>
         <w:rPr>
           <w:rFonts w:asciiTheme="minorHAnsi" w:hAnsiTheme="minorHAnsi" w:cstheme="minorHAnsi"/>
@@ -8515,7 +8568,7 @@
   <a:extraClrSchemeLst/>
   <a:extLst>
     <a:ext uri="{05A4C25C-085E-4340-85A3-A5531E510DB2}">
-      <thm15:themeFamily xmlns:thm15="http://schemas.microsoft.com/office/thememl/2012/main" xmlns="" name="Office Theme" id="{62F939B6-93AF-4DB8-9C6B-D6C7DFDC589F}" vid="{4A3C46E8-61CC-4603-A589-7422A47A8E4A}"/>
+      <thm15:themeFamily xmlns="" xmlns:thm15="http://schemas.microsoft.com/office/thememl/2012/main" name="Office Theme" id="{62F939B6-93AF-4DB8-9C6B-D6C7DFDC589F}" vid="{4A3C46E8-61CC-4603-A589-7422A47A8E4A}"/>
     </a:ext>
   </a:extLst>
 </a:theme>

</xml_diff>